<commit_message>
Added syserr to display button presses
</commit_message>
<xml_diff>
--- a/OOP 2/src/main/resources/Database/Database Structure.docx
+++ b/OOP 2/src/main/resources/Database/Database Structure.docx
@@ -3,66 +3,458 @@
 <w:document xmlns:wpc="http://schemas.microsoft.com/office/word/2010/wordprocessingCanvas" xmlns:cx="http://schemas.microsoft.com/office/drawing/2014/chartex" xmlns:cx1="http://schemas.microsoft.com/office/drawing/2015/9/8/chartex" xmlns:cx2="http://schemas.microsoft.com/office/drawing/2015/10/21/chartex" xmlns:cx3="http://schemas.microsoft.com/office/drawing/2016/5/9/chartex" xmlns:cx4="http://schemas.microsoft.com/office/drawing/2016/5/10/chartex" xmlns:cx5="http://schemas.microsoft.com/office/drawing/2016/5/11/chartex" xmlns:cx6="http://schemas.microsoft.com/office/drawing/2016/5/12/chartex" xmlns:cx7="http://schemas.microsoft.com/office/drawing/2016/5/13/chartex" xmlns:cx8="http://schemas.microsoft.com/office/drawing/2016/5/14/chartex" xmlns:mc="http://schemas.openxmlformats.org/markup-compatibility/2006" xmlns:aink="http://schemas.microsoft.com/office/drawing/2016/ink" xmlns:am3d="http://schemas.microsoft.com/office/drawing/2017/model3d" xmlns:o="urn:schemas-microsoft-com:office:office" xmlns:oel="http://schemas.microsoft.com/office/2019/extlst" xmlns:r="http://schemas.openxmlformats.org/officeDocument/2006/relationships" xmlns:m="http://schemas.openxmlformats.org/officeDocument/2006/math" xmlns:v="urn:schemas-microsoft-com:vml" xmlns:wp14="http://schemas.microsoft.com/office/word/2010/wordprocessingDrawing" xmlns:wp="http://schemas.openxmlformats.org/drawingml/2006/wordprocessingDrawing" xmlns:w10="urn:schemas-microsoft-com:office:word" xmlns:w="http://schemas.openxmlformats.org/wordprocessingml/2006/main" xmlns:w14="http://schemas.microsoft.com/office/word/2010/wordml" xmlns:w15="http://schemas.microsoft.com/office/word/2012/wordml" xmlns:w16cex="http://schemas.microsoft.com/office/word/2018/wordml/cex" xmlns:w16cid="http://schemas.microsoft.com/office/word/2016/wordml/cid" xmlns:w16="http://schemas.microsoft.com/office/word/2018/wordml" xmlns:w16sdtdh="http://schemas.microsoft.com/office/word/2020/wordml/sdtdatahash" xmlns:w16se="http://schemas.microsoft.com/office/word/2015/wordml/symex" xmlns:wpg="http://schemas.microsoft.com/office/word/2010/wordprocessingGroup" xmlns:wpi="http://schemas.microsoft.com/office/word/2010/wordprocessingInk" xmlns:wne="http://schemas.microsoft.com/office/word/2006/wordml" xmlns:wps="http://schemas.microsoft.com/office/word/2010/wordprocessingShape" mc:Ignorable="w14 w15 w16se w16cid w16 w16cex w16sdtdh wp14">
   <w:body>
     <w:p>
-      <w:proofErr w:type="gramStart"/>
       <w:r>
         <w:t>User(</w:t>
       </w:r>
-      <w:proofErr w:type="gramEnd"/>
+      <w:proofErr w:type="spellStart"/>
+      <w:r>
+        <w:rPr>
+          <w:u w:val="single"/>
+        </w:rPr>
+        <w:t>UserID</w:t>
+      </w:r>
+      <w:proofErr w:type="spellEnd"/>
+      <w:r>
+        <w:t>,</w:t>
+      </w:r>
+      <w:r>
+        <w:t xml:space="preserve"> Username, Password,</w:t>
+      </w:r>
+      <w:r>
+        <w:t xml:space="preserve"> Type</w:t>
+      </w:r>
       <w:r>
         <w:t>)</w:t>
       </w:r>
     </w:p>
     <w:p>
-      <w:proofErr w:type="gramStart"/>
-      <w:r>
-        <w:t>Profile(</w:t>
-      </w:r>
-      <w:proofErr w:type="gramEnd"/>
-      <w:r>
-        <w:t>)</w:t>
+      <w:pPr>
+        <w:pStyle w:val="ListParagraph"/>
+        <w:numPr>
+          <w:ilvl w:val="0"/>
+          <w:numId w:val="6"/>
+        </w:numPr>
+      </w:pPr>
+      <w:r>
+        <w:t>Type stores whether user is Admin, Instructor or Student</w:t>
       </w:r>
     </w:p>
     <w:p/>
     <w:p>
-      <w:proofErr w:type="gramStart"/>
-      <w:r>
-        <w:t>Admin(</w:t>
-      </w:r>
-      <w:proofErr w:type="gramEnd"/>
+      <w:r>
+        <w:t>Profile(</w:t>
+      </w:r>
+      <w:proofErr w:type="spellStart"/>
+      <w:r>
+        <w:rPr>
+          <w:u w:val="single"/>
+        </w:rPr>
+        <w:t>UserID</w:t>
+      </w:r>
+      <w:proofErr w:type="spellEnd"/>
+      <w:r>
+        <w:t xml:space="preserve">, </w:t>
+      </w:r>
+      <w:r>
+        <w:t xml:space="preserve">FirstName, </w:t>
+      </w:r>
+      <w:proofErr w:type="spellStart"/>
+      <w:r>
+        <w:t>LastName</w:t>
+      </w:r>
+      <w:proofErr w:type="spellEnd"/>
+      <w:r>
+        <w:t>, Email, Phone</w:t>
+      </w:r>
+      <w:r>
+        <w:t>, Sex, Birthda</w:t>
+      </w:r>
+      <w:r>
+        <w:t>te,</w:t>
+      </w:r>
+      <w:r>
+        <w:t xml:space="preserve"> Age, </w:t>
+      </w:r>
+      <w:r>
+        <w:t xml:space="preserve">Major, </w:t>
+      </w:r>
+      <w:r>
+        <w:t>Occupation</w:t>
+      </w:r>
       <w:r>
         <w:t>)</w:t>
       </w:r>
     </w:p>
     <w:p>
-      <w:proofErr w:type="gramStart"/>
-      <w:r>
-        <w:t>Instructor(</w:t>
-      </w:r>
-      <w:proofErr w:type="gramEnd"/>
-      <w:r>
-        <w:t>)</w:t>
+      <w:pPr>
+        <w:pStyle w:val="ListParagraph"/>
+        <w:numPr>
+          <w:ilvl w:val="0"/>
+          <w:numId w:val="5"/>
+        </w:numPr>
+      </w:pPr>
+      <w:r>
+        <w:t>Age is calculated from current date and Birthdate</w:t>
       </w:r>
     </w:p>
     <w:p>
-      <w:proofErr w:type="gramStart"/>
-      <w:r>
-        <w:t>Student(</w:t>
-      </w:r>
-      <w:proofErr w:type="gramEnd"/>
-      <w:r>
-        <w:t>)</w:t>
+      <w:pPr>
+        <w:pStyle w:val="ListParagraph"/>
+        <w:numPr>
+          <w:ilvl w:val="0"/>
+          <w:numId w:val="5"/>
+        </w:numPr>
+      </w:pPr>
+      <w:r>
+        <w:t xml:space="preserve">Email is multivalued and stores </w:t>
+      </w:r>
+      <w:proofErr w:type="spellStart"/>
+      <w:r>
+        <w:t>WorkEmail</w:t>
+      </w:r>
+      <w:proofErr w:type="spellEnd"/>
+      <w:r>
+        <w:t xml:space="preserve"> and </w:t>
+      </w:r>
+      <w:proofErr w:type="spellStart"/>
+      <w:r>
+        <w:t>PersonalEmail</w:t>
+      </w:r>
+      <w:proofErr w:type="spellEnd"/>
+    </w:p>
+    <w:p>
+      <w:pPr>
+        <w:pStyle w:val="ListParagraph"/>
+        <w:numPr>
+          <w:ilvl w:val="0"/>
+          <w:numId w:val="5"/>
+        </w:numPr>
+      </w:pPr>
+      <w:r>
+        <w:t xml:space="preserve">Phone is multivalued and stores </w:t>
+      </w:r>
+      <w:proofErr w:type="spellStart"/>
+      <w:r>
+        <w:t>WorkPhone</w:t>
+      </w:r>
+      <w:proofErr w:type="spellEnd"/>
+      <w:r>
+        <w:t xml:space="preserve"> (if exists (for admins and instructors))  and </w:t>
+      </w:r>
+      <w:proofErr w:type="spellStart"/>
+      <w:r>
+        <w:t>PersonalPhone</w:t>
+      </w:r>
+      <w:proofErr w:type="spellEnd"/>
+      <w:r>
+        <w:t xml:space="preserve"> </w:t>
       </w:r>
     </w:p>
     <w:p/>
     <w:p>
-      <w:proofErr w:type="gramStart"/>
+      <w:r>
+        <w:t>Admin(</w:t>
+      </w:r>
+      <w:proofErr w:type="spellStart"/>
+      <w:r>
+        <w:rPr>
+          <w:u w:val="single"/>
+        </w:rPr>
+        <w:t>AdminID</w:t>
+      </w:r>
+      <w:proofErr w:type="spellEnd"/>
+      <w:r>
+        <w:t>, Type</w:t>
+      </w:r>
+      <w:r>
+        <w:t>)</w:t>
+      </w:r>
+    </w:p>
+    <w:p>
+      <w:pPr>
+        <w:pStyle w:val="ListParagraph"/>
+        <w:numPr>
+          <w:ilvl w:val="0"/>
+          <w:numId w:val="3"/>
+        </w:numPr>
+      </w:pPr>
+    </w:p>
+    <w:p/>
+    <w:p>
+      <w:r>
+        <w:t>Instructor(</w:t>
+      </w:r>
+      <w:proofErr w:type="spellStart"/>
+      <w:r>
+        <w:rPr>
+          <w:u w:val="single"/>
+        </w:rPr>
+        <w:t>InstID</w:t>
+      </w:r>
+      <w:proofErr w:type="spellEnd"/>
+      <w:r>
+        <w:t>,</w:t>
+      </w:r>
+      <w:r>
+        <w:t xml:space="preserve"> Type</w:t>
+      </w:r>
+      <w:r>
+        <w:t>,</w:t>
+      </w:r>
+      <w:r>
+        <w:t xml:space="preserve"> </w:t>
+      </w:r>
+      <w:proofErr w:type="spellStart"/>
+      <w:r>
+        <w:t>CourseID</w:t>
+      </w:r>
+      <w:proofErr w:type="spellEnd"/>
+      <w:r>
+        <w:t>)</w:t>
+      </w:r>
+    </w:p>
+    <w:p>
+      <w:pPr>
+        <w:pStyle w:val="ListParagraph"/>
+        <w:numPr>
+          <w:ilvl w:val="0"/>
+          <w:numId w:val="2"/>
+        </w:numPr>
+      </w:pPr>
+    </w:p>
+    <w:p/>
+    <w:p>
+      <w:r>
+        <w:t>Student(</w:t>
+      </w:r>
+      <w:proofErr w:type="spellStart"/>
+      <w:r>
+        <w:rPr>
+          <w:u w:val="single"/>
+        </w:rPr>
+        <w:t>StudID</w:t>
+      </w:r>
+      <w:proofErr w:type="spellEnd"/>
+      <w:r>
+        <w:t xml:space="preserve">, </w:t>
+      </w:r>
+      <w:r>
+        <w:t>Type</w:t>
+      </w:r>
+      <w:r>
+        <w:t xml:space="preserve">, </w:t>
+      </w:r>
+      <w:proofErr w:type="spellStart"/>
+      <w:r>
+        <w:t>CourseID</w:t>
+      </w:r>
+      <w:proofErr w:type="spellEnd"/>
+      <w:r>
+        <w:t>)</w:t>
+      </w:r>
+    </w:p>
+    <w:p>
+      <w:pPr>
+        <w:pStyle w:val="ListParagraph"/>
+        <w:numPr>
+          <w:ilvl w:val="0"/>
+          <w:numId w:val="1"/>
+        </w:numPr>
+      </w:pPr>
+      <w:proofErr w:type="spellStart"/>
+      <w:r>
+        <w:t>CourseID</w:t>
+      </w:r>
+      <w:proofErr w:type="spellEnd"/>
+      <w:r>
+        <w:t xml:space="preserve"> is </w:t>
+      </w:r>
+      <w:proofErr w:type="spellStart"/>
+      <w:r>
+        <w:t>ForeignKey</w:t>
+      </w:r>
+      <w:proofErr w:type="spellEnd"/>
+      <w:r>
+        <w:t xml:space="preserve"> that is </w:t>
+      </w:r>
+      <w:r>
+        <w:t>Multivalued as Student can have multiple courses</w:t>
+      </w:r>
+    </w:p>
+    <w:p/>
+    <w:p>
       <w:r>
         <w:t>Courses(</w:t>
       </w:r>
-      <w:proofErr w:type="gramEnd"/>
+      <w:proofErr w:type="spellStart"/>
+      <w:r>
+        <w:rPr>
+          <w:u w:val="single"/>
+        </w:rPr>
+        <w:t>CourseID</w:t>
+      </w:r>
+      <w:proofErr w:type="spellEnd"/>
+      <w:r>
+        <w:t xml:space="preserve">, </w:t>
+      </w:r>
+      <w:proofErr w:type="spellStart"/>
+      <w:r>
+        <w:t>CourseName</w:t>
+      </w:r>
+      <w:proofErr w:type="spellEnd"/>
+      <w:r>
+        <w:t xml:space="preserve">, </w:t>
+      </w:r>
+      <w:proofErr w:type="spellStart"/>
+      <w:r>
+        <w:t>NoOfStud</w:t>
+      </w:r>
+      <w:proofErr w:type="spellEnd"/>
+      <w:r>
+        <w:t xml:space="preserve">, </w:t>
+      </w:r>
+      <w:proofErr w:type="spellStart"/>
+      <w:r>
+        <w:t>MaxCap</w:t>
+      </w:r>
+      <w:proofErr w:type="spellEnd"/>
+      <w:r>
+        <w:t>, Instructor</w:t>
+      </w:r>
       <w:r>
         <w:t>)</w:t>
       </w:r>
+    </w:p>
+    <w:p>
+      <w:pPr>
+        <w:pStyle w:val="ListParagraph"/>
+        <w:numPr>
+          <w:ilvl w:val="0"/>
+          <w:numId w:val="1"/>
+        </w:numPr>
+      </w:pPr>
+    </w:p>
+    <w:p/>
+    <w:p>
+      <w:proofErr w:type="spellStart"/>
+      <w:r>
+        <w:t>StudGrades</w:t>
+      </w:r>
+      <w:proofErr w:type="spellEnd"/>
+      <w:r>
+        <w:t>(</w:t>
+      </w:r>
+      <w:proofErr w:type="spellStart"/>
+      <w:r>
+        <w:rPr>
+          <w:u w:val="single"/>
+        </w:rPr>
+        <w:t>StudID</w:t>
+      </w:r>
+      <w:proofErr w:type="spellEnd"/>
+      <w:r>
+        <w:rPr>
+          <w:u w:val="single"/>
+        </w:rPr>
+        <w:t xml:space="preserve">, </w:t>
+      </w:r>
+      <w:proofErr w:type="spellStart"/>
+      <w:r>
+        <w:rPr>
+          <w:u w:val="single"/>
+        </w:rPr>
+        <w:t>CourseID</w:t>
+      </w:r>
+      <w:proofErr w:type="spellEnd"/>
+      <w:r>
+        <w:t xml:space="preserve">, </w:t>
+      </w:r>
+      <w:proofErr w:type="spellStart"/>
+      <w:r>
+        <w:t>QuizGrade</w:t>
+      </w:r>
+      <w:proofErr w:type="spellEnd"/>
+      <w:r>
+        <w:t xml:space="preserve">, </w:t>
+      </w:r>
+      <w:proofErr w:type="spellStart"/>
+      <w:r>
+        <w:t>MidtermGrade</w:t>
+      </w:r>
+      <w:proofErr w:type="spellEnd"/>
+      <w:r>
+        <w:t xml:space="preserve">, </w:t>
+      </w:r>
+      <w:proofErr w:type="spellStart"/>
+      <w:r>
+        <w:t>FinalGrade</w:t>
+      </w:r>
+      <w:proofErr w:type="spellEnd"/>
+      <w:r>
+        <w:t xml:space="preserve">, </w:t>
+      </w:r>
+      <w:proofErr w:type="spellStart"/>
+      <w:r>
+        <w:t>ProjectGrade</w:t>
+      </w:r>
+      <w:proofErr w:type="spellEnd"/>
+      <w:r>
+        <w:t xml:space="preserve">, </w:t>
+      </w:r>
+      <w:proofErr w:type="spellStart"/>
+      <w:r>
+        <w:t>TotalGrade</w:t>
+      </w:r>
+      <w:proofErr w:type="spellEnd"/>
+      <w:r>
+        <w:t>)</w:t>
+      </w:r>
+    </w:p>
+    <w:p>
+      <w:pPr>
+        <w:pStyle w:val="ListParagraph"/>
+        <w:numPr>
+          <w:ilvl w:val="0"/>
+          <w:numId w:val="1"/>
+        </w:numPr>
+      </w:pPr>
+      <w:proofErr w:type="spellStart"/>
+      <w:r>
+        <w:t>TotalGrade</w:t>
+      </w:r>
+      <w:proofErr w:type="spellEnd"/>
+      <w:r>
+        <w:t xml:space="preserve"> is derived from </w:t>
+      </w:r>
+      <w:proofErr w:type="spellStart"/>
+      <w:r>
+        <w:t>QuizGrade</w:t>
+      </w:r>
+      <w:proofErr w:type="spellEnd"/>
+      <w:r>
+        <w:t xml:space="preserve"> </w:t>
+      </w:r>
+      <w:proofErr w:type="spellStart"/>
+      <w:r>
+        <w:t>MidtermGrade</w:t>
+      </w:r>
+      <w:proofErr w:type="spellEnd"/>
+      <w:r>
+        <w:t xml:space="preserve"> </w:t>
+      </w:r>
+      <w:proofErr w:type="spellStart"/>
+      <w:r>
+        <w:t>FinalGrade</w:t>
+      </w:r>
+      <w:proofErr w:type="spellEnd"/>
+      <w:r>
+        <w:t xml:space="preserve"> and </w:t>
+      </w:r>
+      <w:proofErr w:type="spellStart"/>
+      <w:r>
+        <w:t>ProjectGrade</w:t>
+      </w:r>
+      <w:proofErr w:type="spellEnd"/>
     </w:p>
     <w:sectPr>
       <w:pgSz w:w="11906" w:h="16838"/>
@@ -72,6 +464,707 @@
     </w:sectPr>
   </w:body>
 </w:document>
+</file>
+
+<file path=word/numbering.xml><?xml version="1.0" encoding="utf-8"?>
+<w:numbering xmlns:wpc="http://schemas.microsoft.com/office/word/2010/wordprocessingCanvas" xmlns:cx="http://schemas.microsoft.com/office/drawing/2014/chartex" xmlns:cx1="http://schemas.microsoft.com/office/drawing/2015/9/8/chartex" xmlns:cx2="http://schemas.microsoft.com/office/drawing/2015/10/21/chartex" xmlns:cx3="http://schemas.microsoft.com/office/drawing/2016/5/9/chartex" xmlns:cx4="http://schemas.microsoft.com/office/drawing/2016/5/10/chartex" xmlns:cx5="http://schemas.microsoft.com/office/drawing/2016/5/11/chartex" xmlns:cx6="http://schemas.microsoft.com/office/drawing/2016/5/12/chartex" xmlns:cx7="http://schemas.microsoft.com/office/drawing/2016/5/13/chartex" xmlns:cx8="http://schemas.microsoft.com/office/drawing/2016/5/14/chartex" xmlns:mc="http://schemas.openxmlformats.org/markup-compatibility/2006" xmlns:aink="http://schemas.microsoft.com/office/drawing/2016/ink" xmlns:am3d="http://schemas.microsoft.com/office/drawing/2017/model3d" xmlns:o="urn:schemas-microsoft-com:office:office" xmlns:oel="http://schemas.microsoft.com/office/2019/extlst" xmlns:r="http://schemas.openxmlformats.org/officeDocument/2006/relationships" xmlns:m="http://schemas.openxmlformats.org/officeDocument/2006/math" xmlns:v="urn:schemas-microsoft-com:vml" xmlns:wp14="http://schemas.microsoft.com/office/word/2010/wordprocessingDrawing" xmlns:wp="http://schemas.openxmlformats.org/drawingml/2006/wordprocessingDrawing" xmlns:w10="urn:schemas-microsoft-com:office:word" xmlns:w="http://schemas.openxmlformats.org/wordprocessingml/2006/main" xmlns:w14="http://schemas.microsoft.com/office/word/2010/wordml" xmlns:w15="http://schemas.microsoft.com/office/word/2012/wordml" xmlns:w16cex="http://schemas.microsoft.com/office/word/2018/wordml/cex" xmlns:w16cid="http://schemas.microsoft.com/office/word/2016/wordml/cid" xmlns:w16="http://schemas.microsoft.com/office/word/2018/wordml" xmlns:w16sdtdh="http://schemas.microsoft.com/office/word/2020/wordml/sdtdatahash" xmlns:w16se="http://schemas.microsoft.com/office/word/2015/wordml/symex" xmlns:wpg="http://schemas.microsoft.com/office/word/2010/wordprocessingGroup" xmlns:wpi="http://schemas.microsoft.com/office/word/2010/wordprocessingInk" xmlns:wne="http://schemas.microsoft.com/office/word/2006/wordml" xmlns:wps="http://schemas.microsoft.com/office/word/2010/wordprocessingShape" mc:Ignorable="w14 w15 w16se w16cid w16 w16cex w16sdtdh wp14">
+  <w:abstractNum w:abstractNumId="0" w15:restartNumberingAfterBreak="0">
+    <w:nsid w:val="0F4174D3"/>
+    <w:multiLevelType w:val="hybridMultilevel"/>
+    <w:tmpl w:val="0EDED786"/>
+    <w:lvl w:ilvl="0" w:tplc="08090001">
+      <w:start w:val="1"/>
+      <w:numFmt w:val="bullet"/>
+      <w:lvlText w:val=""/>
+      <w:lvlJc w:val="left"/>
+      <w:pPr>
+        <w:ind w:left="720" w:hanging="360"/>
+      </w:pPr>
+      <w:rPr>
+        <w:rFonts w:ascii="Symbol" w:hAnsi="Symbol" w:hint="default"/>
+      </w:rPr>
+    </w:lvl>
+    <w:lvl w:ilvl="1" w:tplc="08090003" w:tentative="1">
+      <w:start w:val="1"/>
+      <w:numFmt w:val="bullet"/>
+      <w:lvlText w:val="o"/>
+      <w:lvlJc w:val="left"/>
+      <w:pPr>
+        <w:ind w:left="1440" w:hanging="360"/>
+      </w:pPr>
+      <w:rPr>
+        <w:rFonts w:ascii="Courier New" w:hAnsi="Courier New" w:cs="Courier New" w:hint="default"/>
+      </w:rPr>
+    </w:lvl>
+    <w:lvl w:ilvl="2" w:tplc="08090005" w:tentative="1">
+      <w:start w:val="1"/>
+      <w:numFmt w:val="bullet"/>
+      <w:lvlText w:val=""/>
+      <w:lvlJc w:val="left"/>
+      <w:pPr>
+        <w:ind w:left="2160" w:hanging="360"/>
+      </w:pPr>
+      <w:rPr>
+        <w:rFonts w:ascii="Wingdings" w:hAnsi="Wingdings" w:hint="default"/>
+      </w:rPr>
+    </w:lvl>
+    <w:lvl w:ilvl="3" w:tplc="08090001" w:tentative="1">
+      <w:start w:val="1"/>
+      <w:numFmt w:val="bullet"/>
+      <w:lvlText w:val=""/>
+      <w:lvlJc w:val="left"/>
+      <w:pPr>
+        <w:ind w:left="2880" w:hanging="360"/>
+      </w:pPr>
+      <w:rPr>
+        <w:rFonts w:ascii="Symbol" w:hAnsi="Symbol" w:hint="default"/>
+      </w:rPr>
+    </w:lvl>
+    <w:lvl w:ilvl="4" w:tplc="08090003" w:tentative="1">
+      <w:start w:val="1"/>
+      <w:numFmt w:val="bullet"/>
+      <w:lvlText w:val="o"/>
+      <w:lvlJc w:val="left"/>
+      <w:pPr>
+        <w:ind w:left="3600" w:hanging="360"/>
+      </w:pPr>
+      <w:rPr>
+        <w:rFonts w:ascii="Courier New" w:hAnsi="Courier New" w:cs="Courier New" w:hint="default"/>
+      </w:rPr>
+    </w:lvl>
+    <w:lvl w:ilvl="5" w:tplc="08090005" w:tentative="1">
+      <w:start w:val="1"/>
+      <w:numFmt w:val="bullet"/>
+      <w:lvlText w:val=""/>
+      <w:lvlJc w:val="left"/>
+      <w:pPr>
+        <w:ind w:left="4320" w:hanging="360"/>
+      </w:pPr>
+      <w:rPr>
+        <w:rFonts w:ascii="Wingdings" w:hAnsi="Wingdings" w:hint="default"/>
+      </w:rPr>
+    </w:lvl>
+    <w:lvl w:ilvl="6" w:tplc="08090001" w:tentative="1">
+      <w:start w:val="1"/>
+      <w:numFmt w:val="bullet"/>
+      <w:lvlText w:val=""/>
+      <w:lvlJc w:val="left"/>
+      <w:pPr>
+        <w:ind w:left="5040" w:hanging="360"/>
+      </w:pPr>
+      <w:rPr>
+        <w:rFonts w:ascii="Symbol" w:hAnsi="Symbol" w:hint="default"/>
+      </w:rPr>
+    </w:lvl>
+    <w:lvl w:ilvl="7" w:tplc="08090003" w:tentative="1">
+      <w:start w:val="1"/>
+      <w:numFmt w:val="bullet"/>
+      <w:lvlText w:val="o"/>
+      <w:lvlJc w:val="left"/>
+      <w:pPr>
+        <w:ind w:left="5760" w:hanging="360"/>
+      </w:pPr>
+      <w:rPr>
+        <w:rFonts w:ascii="Courier New" w:hAnsi="Courier New" w:cs="Courier New" w:hint="default"/>
+      </w:rPr>
+    </w:lvl>
+    <w:lvl w:ilvl="8" w:tplc="08090005" w:tentative="1">
+      <w:start w:val="1"/>
+      <w:numFmt w:val="bullet"/>
+      <w:lvlText w:val=""/>
+      <w:lvlJc w:val="left"/>
+      <w:pPr>
+        <w:ind w:left="6480" w:hanging="360"/>
+      </w:pPr>
+      <w:rPr>
+        <w:rFonts w:ascii="Wingdings" w:hAnsi="Wingdings" w:hint="default"/>
+      </w:rPr>
+    </w:lvl>
+  </w:abstractNum>
+  <w:abstractNum w:abstractNumId="1" w15:restartNumberingAfterBreak="0">
+    <w:nsid w:val="28EF0CDB"/>
+    <w:multiLevelType w:val="hybridMultilevel"/>
+    <w:tmpl w:val="8FFE699E"/>
+    <w:lvl w:ilvl="0" w:tplc="08090001">
+      <w:start w:val="1"/>
+      <w:numFmt w:val="bullet"/>
+      <w:lvlText w:val=""/>
+      <w:lvlJc w:val="left"/>
+      <w:pPr>
+        <w:ind w:left="720" w:hanging="360"/>
+      </w:pPr>
+      <w:rPr>
+        <w:rFonts w:ascii="Symbol" w:hAnsi="Symbol" w:hint="default"/>
+      </w:rPr>
+    </w:lvl>
+    <w:lvl w:ilvl="1" w:tplc="08090003" w:tentative="1">
+      <w:start w:val="1"/>
+      <w:numFmt w:val="bullet"/>
+      <w:lvlText w:val="o"/>
+      <w:lvlJc w:val="left"/>
+      <w:pPr>
+        <w:ind w:left="1440" w:hanging="360"/>
+      </w:pPr>
+      <w:rPr>
+        <w:rFonts w:ascii="Courier New" w:hAnsi="Courier New" w:cs="Courier New" w:hint="default"/>
+      </w:rPr>
+    </w:lvl>
+    <w:lvl w:ilvl="2" w:tplc="08090005" w:tentative="1">
+      <w:start w:val="1"/>
+      <w:numFmt w:val="bullet"/>
+      <w:lvlText w:val=""/>
+      <w:lvlJc w:val="left"/>
+      <w:pPr>
+        <w:ind w:left="2160" w:hanging="360"/>
+      </w:pPr>
+      <w:rPr>
+        <w:rFonts w:ascii="Wingdings" w:hAnsi="Wingdings" w:hint="default"/>
+      </w:rPr>
+    </w:lvl>
+    <w:lvl w:ilvl="3" w:tplc="08090001" w:tentative="1">
+      <w:start w:val="1"/>
+      <w:numFmt w:val="bullet"/>
+      <w:lvlText w:val=""/>
+      <w:lvlJc w:val="left"/>
+      <w:pPr>
+        <w:ind w:left="2880" w:hanging="360"/>
+      </w:pPr>
+      <w:rPr>
+        <w:rFonts w:ascii="Symbol" w:hAnsi="Symbol" w:hint="default"/>
+      </w:rPr>
+    </w:lvl>
+    <w:lvl w:ilvl="4" w:tplc="08090003" w:tentative="1">
+      <w:start w:val="1"/>
+      <w:numFmt w:val="bullet"/>
+      <w:lvlText w:val="o"/>
+      <w:lvlJc w:val="left"/>
+      <w:pPr>
+        <w:ind w:left="3600" w:hanging="360"/>
+      </w:pPr>
+      <w:rPr>
+        <w:rFonts w:ascii="Courier New" w:hAnsi="Courier New" w:cs="Courier New" w:hint="default"/>
+      </w:rPr>
+    </w:lvl>
+    <w:lvl w:ilvl="5" w:tplc="08090005" w:tentative="1">
+      <w:start w:val="1"/>
+      <w:numFmt w:val="bullet"/>
+      <w:lvlText w:val=""/>
+      <w:lvlJc w:val="left"/>
+      <w:pPr>
+        <w:ind w:left="4320" w:hanging="360"/>
+      </w:pPr>
+      <w:rPr>
+        <w:rFonts w:ascii="Wingdings" w:hAnsi="Wingdings" w:hint="default"/>
+      </w:rPr>
+    </w:lvl>
+    <w:lvl w:ilvl="6" w:tplc="08090001" w:tentative="1">
+      <w:start w:val="1"/>
+      <w:numFmt w:val="bullet"/>
+      <w:lvlText w:val=""/>
+      <w:lvlJc w:val="left"/>
+      <w:pPr>
+        <w:ind w:left="5040" w:hanging="360"/>
+      </w:pPr>
+      <w:rPr>
+        <w:rFonts w:ascii="Symbol" w:hAnsi="Symbol" w:hint="default"/>
+      </w:rPr>
+    </w:lvl>
+    <w:lvl w:ilvl="7" w:tplc="08090003" w:tentative="1">
+      <w:start w:val="1"/>
+      <w:numFmt w:val="bullet"/>
+      <w:lvlText w:val="o"/>
+      <w:lvlJc w:val="left"/>
+      <w:pPr>
+        <w:ind w:left="5760" w:hanging="360"/>
+      </w:pPr>
+      <w:rPr>
+        <w:rFonts w:ascii="Courier New" w:hAnsi="Courier New" w:cs="Courier New" w:hint="default"/>
+      </w:rPr>
+    </w:lvl>
+    <w:lvl w:ilvl="8" w:tplc="08090005" w:tentative="1">
+      <w:start w:val="1"/>
+      <w:numFmt w:val="bullet"/>
+      <w:lvlText w:val=""/>
+      <w:lvlJc w:val="left"/>
+      <w:pPr>
+        <w:ind w:left="6480" w:hanging="360"/>
+      </w:pPr>
+      <w:rPr>
+        <w:rFonts w:ascii="Wingdings" w:hAnsi="Wingdings" w:hint="default"/>
+      </w:rPr>
+    </w:lvl>
+  </w:abstractNum>
+  <w:abstractNum w:abstractNumId="2" w15:restartNumberingAfterBreak="0">
+    <w:nsid w:val="38956FE0"/>
+    <w:multiLevelType w:val="hybridMultilevel"/>
+    <w:tmpl w:val="646C08A4"/>
+    <w:lvl w:ilvl="0" w:tplc="08090001">
+      <w:start w:val="1"/>
+      <w:numFmt w:val="bullet"/>
+      <w:lvlText w:val=""/>
+      <w:lvlJc w:val="left"/>
+      <w:pPr>
+        <w:ind w:left="720" w:hanging="360"/>
+      </w:pPr>
+      <w:rPr>
+        <w:rFonts w:ascii="Symbol" w:hAnsi="Symbol" w:hint="default"/>
+      </w:rPr>
+    </w:lvl>
+    <w:lvl w:ilvl="1" w:tplc="08090003" w:tentative="1">
+      <w:start w:val="1"/>
+      <w:numFmt w:val="bullet"/>
+      <w:lvlText w:val="o"/>
+      <w:lvlJc w:val="left"/>
+      <w:pPr>
+        <w:ind w:left="1440" w:hanging="360"/>
+      </w:pPr>
+      <w:rPr>
+        <w:rFonts w:ascii="Courier New" w:hAnsi="Courier New" w:cs="Courier New" w:hint="default"/>
+      </w:rPr>
+    </w:lvl>
+    <w:lvl w:ilvl="2" w:tplc="08090005" w:tentative="1">
+      <w:start w:val="1"/>
+      <w:numFmt w:val="bullet"/>
+      <w:lvlText w:val=""/>
+      <w:lvlJc w:val="left"/>
+      <w:pPr>
+        <w:ind w:left="2160" w:hanging="360"/>
+      </w:pPr>
+      <w:rPr>
+        <w:rFonts w:ascii="Wingdings" w:hAnsi="Wingdings" w:hint="default"/>
+      </w:rPr>
+    </w:lvl>
+    <w:lvl w:ilvl="3" w:tplc="08090001" w:tentative="1">
+      <w:start w:val="1"/>
+      <w:numFmt w:val="bullet"/>
+      <w:lvlText w:val=""/>
+      <w:lvlJc w:val="left"/>
+      <w:pPr>
+        <w:ind w:left="2880" w:hanging="360"/>
+      </w:pPr>
+      <w:rPr>
+        <w:rFonts w:ascii="Symbol" w:hAnsi="Symbol" w:hint="default"/>
+      </w:rPr>
+    </w:lvl>
+    <w:lvl w:ilvl="4" w:tplc="08090003" w:tentative="1">
+      <w:start w:val="1"/>
+      <w:numFmt w:val="bullet"/>
+      <w:lvlText w:val="o"/>
+      <w:lvlJc w:val="left"/>
+      <w:pPr>
+        <w:ind w:left="3600" w:hanging="360"/>
+      </w:pPr>
+      <w:rPr>
+        <w:rFonts w:ascii="Courier New" w:hAnsi="Courier New" w:cs="Courier New" w:hint="default"/>
+      </w:rPr>
+    </w:lvl>
+    <w:lvl w:ilvl="5" w:tplc="08090005" w:tentative="1">
+      <w:start w:val="1"/>
+      <w:numFmt w:val="bullet"/>
+      <w:lvlText w:val=""/>
+      <w:lvlJc w:val="left"/>
+      <w:pPr>
+        <w:ind w:left="4320" w:hanging="360"/>
+      </w:pPr>
+      <w:rPr>
+        <w:rFonts w:ascii="Wingdings" w:hAnsi="Wingdings" w:hint="default"/>
+      </w:rPr>
+    </w:lvl>
+    <w:lvl w:ilvl="6" w:tplc="08090001" w:tentative="1">
+      <w:start w:val="1"/>
+      <w:numFmt w:val="bullet"/>
+      <w:lvlText w:val=""/>
+      <w:lvlJc w:val="left"/>
+      <w:pPr>
+        <w:ind w:left="5040" w:hanging="360"/>
+      </w:pPr>
+      <w:rPr>
+        <w:rFonts w:ascii="Symbol" w:hAnsi="Symbol" w:hint="default"/>
+      </w:rPr>
+    </w:lvl>
+    <w:lvl w:ilvl="7" w:tplc="08090003" w:tentative="1">
+      <w:start w:val="1"/>
+      <w:numFmt w:val="bullet"/>
+      <w:lvlText w:val="o"/>
+      <w:lvlJc w:val="left"/>
+      <w:pPr>
+        <w:ind w:left="5760" w:hanging="360"/>
+      </w:pPr>
+      <w:rPr>
+        <w:rFonts w:ascii="Courier New" w:hAnsi="Courier New" w:cs="Courier New" w:hint="default"/>
+      </w:rPr>
+    </w:lvl>
+    <w:lvl w:ilvl="8" w:tplc="08090005" w:tentative="1">
+      <w:start w:val="1"/>
+      <w:numFmt w:val="bullet"/>
+      <w:lvlText w:val=""/>
+      <w:lvlJc w:val="left"/>
+      <w:pPr>
+        <w:ind w:left="6480" w:hanging="360"/>
+      </w:pPr>
+      <w:rPr>
+        <w:rFonts w:ascii="Wingdings" w:hAnsi="Wingdings" w:hint="default"/>
+      </w:rPr>
+    </w:lvl>
+  </w:abstractNum>
+  <w:abstractNum w:abstractNumId="3" w15:restartNumberingAfterBreak="0">
+    <w:nsid w:val="3B7A7C0E"/>
+    <w:multiLevelType w:val="hybridMultilevel"/>
+    <w:tmpl w:val="F39091C8"/>
+    <w:lvl w:ilvl="0" w:tplc="08090001">
+      <w:start w:val="1"/>
+      <w:numFmt w:val="bullet"/>
+      <w:lvlText w:val=""/>
+      <w:lvlJc w:val="left"/>
+      <w:pPr>
+        <w:ind w:left="720" w:hanging="360"/>
+      </w:pPr>
+      <w:rPr>
+        <w:rFonts w:ascii="Symbol" w:hAnsi="Symbol" w:hint="default"/>
+      </w:rPr>
+    </w:lvl>
+    <w:lvl w:ilvl="1" w:tplc="08090003" w:tentative="1">
+      <w:start w:val="1"/>
+      <w:numFmt w:val="bullet"/>
+      <w:lvlText w:val="o"/>
+      <w:lvlJc w:val="left"/>
+      <w:pPr>
+        <w:ind w:left="1440" w:hanging="360"/>
+      </w:pPr>
+      <w:rPr>
+        <w:rFonts w:ascii="Courier New" w:hAnsi="Courier New" w:cs="Courier New" w:hint="default"/>
+      </w:rPr>
+    </w:lvl>
+    <w:lvl w:ilvl="2" w:tplc="08090005" w:tentative="1">
+      <w:start w:val="1"/>
+      <w:numFmt w:val="bullet"/>
+      <w:lvlText w:val=""/>
+      <w:lvlJc w:val="left"/>
+      <w:pPr>
+        <w:ind w:left="2160" w:hanging="360"/>
+      </w:pPr>
+      <w:rPr>
+        <w:rFonts w:ascii="Wingdings" w:hAnsi="Wingdings" w:hint="default"/>
+      </w:rPr>
+    </w:lvl>
+    <w:lvl w:ilvl="3" w:tplc="08090001" w:tentative="1">
+      <w:start w:val="1"/>
+      <w:numFmt w:val="bullet"/>
+      <w:lvlText w:val=""/>
+      <w:lvlJc w:val="left"/>
+      <w:pPr>
+        <w:ind w:left="2880" w:hanging="360"/>
+      </w:pPr>
+      <w:rPr>
+        <w:rFonts w:ascii="Symbol" w:hAnsi="Symbol" w:hint="default"/>
+      </w:rPr>
+    </w:lvl>
+    <w:lvl w:ilvl="4" w:tplc="08090003" w:tentative="1">
+      <w:start w:val="1"/>
+      <w:numFmt w:val="bullet"/>
+      <w:lvlText w:val="o"/>
+      <w:lvlJc w:val="left"/>
+      <w:pPr>
+        <w:ind w:left="3600" w:hanging="360"/>
+      </w:pPr>
+      <w:rPr>
+        <w:rFonts w:ascii="Courier New" w:hAnsi="Courier New" w:cs="Courier New" w:hint="default"/>
+      </w:rPr>
+    </w:lvl>
+    <w:lvl w:ilvl="5" w:tplc="08090005" w:tentative="1">
+      <w:start w:val="1"/>
+      <w:numFmt w:val="bullet"/>
+      <w:lvlText w:val=""/>
+      <w:lvlJc w:val="left"/>
+      <w:pPr>
+        <w:ind w:left="4320" w:hanging="360"/>
+      </w:pPr>
+      <w:rPr>
+        <w:rFonts w:ascii="Wingdings" w:hAnsi="Wingdings" w:hint="default"/>
+      </w:rPr>
+    </w:lvl>
+    <w:lvl w:ilvl="6" w:tplc="08090001" w:tentative="1">
+      <w:start w:val="1"/>
+      <w:numFmt w:val="bullet"/>
+      <w:lvlText w:val=""/>
+      <w:lvlJc w:val="left"/>
+      <w:pPr>
+        <w:ind w:left="5040" w:hanging="360"/>
+      </w:pPr>
+      <w:rPr>
+        <w:rFonts w:ascii="Symbol" w:hAnsi="Symbol" w:hint="default"/>
+      </w:rPr>
+    </w:lvl>
+    <w:lvl w:ilvl="7" w:tplc="08090003" w:tentative="1">
+      <w:start w:val="1"/>
+      <w:numFmt w:val="bullet"/>
+      <w:lvlText w:val="o"/>
+      <w:lvlJc w:val="left"/>
+      <w:pPr>
+        <w:ind w:left="5760" w:hanging="360"/>
+      </w:pPr>
+      <w:rPr>
+        <w:rFonts w:ascii="Courier New" w:hAnsi="Courier New" w:cs="Courier New" w:hint="default"/>
+      </w:rPr>
+    </w:lvl>
+    <w:lvl w:ilvl="8" w:tplc="08090005" w:tentative="1">
+      <w:start w:val="1"/>
+      <w:numFmt w:val="bullet"/>
+      <w:lvlText w:val=""/>
+      <w:lvlJc w:val="left"/>
+      <w:pPr>
+        <w:ind w:left="6480" w:hanging="360"/>
+      </w:pPr>
+      <w:rPr>
+        <w:rFonts w:ascii="Wingdings" w:hAnsi="Wingdings" w:hint="default"/>
+      </w:rPr>
+    </w:lvl>
+  </w:abstractNum>
+  <w:abstractNum w:abstractNumId="4" w15:restartNumberingAfterBreak="0">
+    <w:nsid w:val="5BD305F6"/>
+    <w:multiLevelType w:val="hybridMultilevel"/>
+    <w:tmpl w:val="D43EF476"/>
+    <w:lvl w:ilvl="0" w:tplc="08090001">
+      <w:start w:val="1"/>
+      <w:numFmt w:val="bullet"/>
+      <w:lvlText w:val=""/>
+      <w:lvlJc w:val="left"/>
+      <w:pPr>
+        <w:ind w:left="720" w:hanging="360"/>
+      </w:pPr>
+      <w:rPr>
+        <w:rFonts w:ascii="Symbol" w:hAnsi="Symbol" w:hint="default"/>
+      </w:rPr>
+    </w:lvl>
+    <w:lvl w:ilvl="1" w:tplc="08090003" w:tentative="1">
+      <w:start w:val="1"/>
+      <w:numFmt w:val="bullet"/>
+      <w:lvlText w:val="o"/>
+      <w:lvlJc w:val="left"/>
+      <w:pPr>
+        <w:ind w:left="1440" w:hanging="360"/>
+      </w:pPr>
+      <w:rPr>
+        <w:rFonts w:ascii="Courier New" w:hAnsi="Courier New" w:cs="Courier New" w:hint="default"/>
+      </w:rPr>
+    </w:lvl>
+    <w:lvl w:ilvl="2" w:tplc="08090005" w:tentative="1">
+      <w:start w:val="1"/>
+      <w:numFmt w:val="bullet"/>
+      <w:lvlText w:val=""/>
+      <w:lvlJc w:val="left"/>
+      <w:pPr>
+        <w:ind w:left="2160" w:hanging="360"/>
+      </w:pPr>
+      <w:rPr>
+        <w:rFonts w:ascii="Wingdings" w:hAnsi="Wingdings" w:hint="default"/>
+      </w:rPr>
+    </w:lvl>
+    <w:lvl w:ilvl="3" w:tplc="08090001" w:tentative="1">
+      <w:start w:val="1"/>
+      <w:numFmt w:val="bullet"/>
+      <w:lvlText w:val=""/>
+      <w:lvlJc w:val="left"/>
+      <w:pPr>
+        <w:ind w:left="2880" w:hanging="360"/>
+      </w:pPr>
+      <w:rPr>
+        <w:rFonts w:ascii="Symbol" w:hAnsi="Symbol" w:hint="default"/>
+      </w:rPr>
+    </w:lvl>
+    <w:lvl w:ilvl="4" w:tplc="08090003" w:tentative="1">
+      <w:start w:val="1"/>
+      <w:numFmt w:val="bullet"/>
+      <w:lvlText w:val="o"/>
+      <w:lvlJc w:val="left"/>
+      <w:pPr>
+        <w:ind w:left="3600" w:hanging="360"/>
+      </w:pPr>
+      <w:rPr>
+        <w:rFonts w:ascii="Courier New" w:hAnsi="Courier New" w:cs="Courier New" w:hint="default"/>
+      </w:rPr>
+    </w:lvl>
+    <w:lvl w:ilvl="5" w:tplc="08090005" w:tentative="1">
+      <w:start w:val="1"/>
+      <w:numFmt w:val="bullet"/>
+      <w:lvlText w:val=""/>
+      <w:lvlJc w:val="left"/>
+      <w:pPr>
+        <w:ind w:left="4320" w:hanging="360"/>
+      </w:pPr>
+      <w:rPr>
+        <w:rFonts w:ascii="Wingdings" w:hAnsi="Wingdings" w:hint="default"/>
+      </w:rPr>
+    </w:lvl>
+    <w:lvl w:ilvl="6" w:tplc="08090001" w:tentative="1">
+      <w:start w:val="1"/>
+      <w:numFmt w:val="bullet"/>
+      <w:lvlText w:val=""/>
+      <w:lvlJc w:val="left"/>
+      <w:pPr>
+        <w:ind w:left="5040" w:hanging="360"/>
+      </w:pPr>
+      <w:rPr>
+        <w:rFonts w:ascii="Symbol" w:hAnsi="Symbol" w:hint="default"/>
+      </w:rPr>
+    </w:lvl>
+    <w:lvl w:ilvl="7" w:tplc="08090003" w:tentative="1">
+      <w:start w:val="1"/>
+      <w:numFmt w:val="bullet"/>
+      <w:lvlText w:val="o"/>
+      <w:lvlJc w:val="left"/>
+      <w:pPr>
+        <w:ind w:left="5760" w:hanging="360"/>
+      </w:pPr>
+      <w:rPr>
+        <w:rFonts w:ascii="Courier New" w:hAnsi="Courier New" w:cs="Courier New" w:hint="default"/>
+      </w:rPr>
+    </w:lvl>
+    <w:lvl w:ilvl="8" w:tplc="08090005" w:tentative="1">
+      <w:start w:val="1"/>
+      <w:numFmt w:val="bullet"/>
+      <w:lvlText w:val=""/>
+      <w:lvlJc w:val="left"/>
+      <w:pPr>
+        <w:ind w:left="6480" w:hanging="360"/>
+      </w:pPr>
+      <w:rPr>
+        <w:rFonts w:ascii="Wingdings" w:hAnsi="Wingdings" w:hint="default"/>
+      </w:rPr>
+    </w:lvl>
+  </w:abstractNum>
+  <w:abstractNum w:abstractNumId="5" w15:restartNumberingAfterBreak="0">
+    <w:nsid w:val="63574409"/>
+    <w:multiLevelType w:val="hybridMultilevel"/>
+    <w:tmpl w:val="9748177E"/>
+    <w:lvl w:ilvl="0" w:tplc="08090001">
+      <w:start w:val="1"/>
+      <w:numFmt w:val="bullet"/>
+      <w:lvlText w:val=""/>
+      <w:lvlJc w:val="left"/>
+      <w:pPr>
+        <w:ind w:left="720" w:hanging="360"/>
+      </w:pPr>
+      <w:rPr>
+        <w:rFonts w:ascii="Symbol" w:hAnsi="Symbol" w:hint="default"/>
+      </w:rPr>
+    </w:lvl>
+    <w:lvl w:ilvl="1" w:tplc="08090003" w:tentative="1">
+      <w:start w:val="1"/>
+      <w:numFmt w:val="bullet"/>
+      <w:lvlText w:val="o"/>
+      <w:lvlJc w:val="left"/>
+      <w:pPr>
+        <w:ind w:left="1440" w:hanging="360"/>
+      </w:pPr>
+      <w:rPr>
+        <w:rFonts w:ascii="Courier New" w:hAnsi="Courier New" w:cs="Courier New" w:hint="default"/>
+      </w:rPr>
+    </w:lvl>
+    <w:lvl w:ilvl="2" w:tplc="08090005" w:tentative="1">
+      <w:start w:val="1"/>
+      <w:numFmt w:val="bullet"/>
+      <w:lvlText w:val=""/>
+      <w:lvlJc w:val="left"/>
+      <w:pPr>
+        <w:ind w:left="2160" w:hanging="360"/>
+      </w:pPr>
+      <w:rPr>
+        <w:rFonts w:ascii="Wingdings" w:hAnsi="Wingdings" w:hint="default"/>
+      </w:rPr>
+    </w:lvl>
+    <w:lvl w:ilvl="3" w:tplc="08090001" w:tentative="1">
+      <w:start w:val="1"/>
+      <w:numFmt w:val="bullet"/>
+      <w:lvlText w:val=""/>
+      <w:lvlJc w:val="left"/>
+      <w:pPr>
+        <w:ind w:left="2880" w:hanging="360"/>
+      </w:pPr>
+      <w:rPr>
+        <w:rFonts w:ascii="Symbol" w:hAnsi="Symbol" w:hint="default"/>
+      </w:rPr>
+    </w:lvl>
+    <w:lvl w:ilvl="4" w:tplc="08090003" w:tentative="1">
+      <w:start w:val="1"/>
+      <w:numFmt w:val="bullet"/>
+      <w:lvlText w:val="o"/>
+      <w:lvlJc w:val="left"/>
+      <w:pPr>
+        <w:ind w:left="3600" w:hanging="360"/>
+      </w:pPr>
+      <w:rPr>
+        <w:rFonts w:ascii="Courier New" w:hAnsi="Courier New" w:cs="Courier New" w:hint="default"/>
+      </w:rPr>
+    </w:lvl>
+    <w:lvl w:ilvl="5" w:tplc="08090005" w:tentative="1">
+      <w:start w:val="1"/>
+      <w:numFmt w:val="bullet"/>
+      <w:lvlText w:val=""/>
+      <w:lvlJc w:val="left"/>
+      <w:pPr>
+        <w:ind w:left="4320" w:hanging="360"/>
+      </w:pPr>
+      <w:rPr>
+        <w:rFonts w:ascii="Wingdings" w:hAnsi="Wingdings" w:hint="default"/>
+      </w:rPr>
+    </w:lvl>
+    <w:lvl w:ilvl="6" w:tplc="08090001" w:tentative="1">
+      <w:start w:val="1"/>
+      <w:numFmt w:val="bullet"/>
+      <w:lvlText w:val=""/>
+      <w:lvlJc w:val="left"/>
+      <w:pPr>
+        <w:ind w:left="5040" w:hanging="360"/>
+      </w:pPr>
+      <w:rPr>
+        <w:rFonts w:ascii="Symbol" w:hAnsi="Symbol" w:hint="default"/>
+      </w:rPr>
+    </w:lvl>
+    <w:lvl w:ilvl="7" w:tplc="08090003" w:tentative="1">
+      <w:start w:val="1"/>
+      <w:numFmt w:val="bullet"/>
+      <w:lvlText w:val="o"/>
+      <w:lvlJc w:val="left"/>
+      <w:pPr>
+        <w:ind w:left="5760" w:hanging="360"/>
+      </w:pPr>
+      <w:rPr>
+        <w:rFonts w:ascii="Courier New" w:hAnsi="Courier New" w:cs="Courier New" w:hint="default"/>
+      </w:rPr>
+    </w:lvl>
+    <w:lvl w:ilvl="8" w:tplc="08090005" w:tentative="1">
+      <w:start w:val="1"/>
+      <w:numFmt w:val="bullet"/>
+      <w:lvlText w:val=""/>
+      <w:lvlJc w:val="left"/>
+      <w:pPr>
+        <w:ind w:left="6480" w:hanging="360"/>
+      </w:pPr>
+      <w:rPr>
+        <w:rFonts w:ascii="Wingdings" w:hAnsi="Wingdings" w:hint="default"/>
+      </w:rPr>
+    </w:lvl>
+  </w:abstractNum>
+  <w:num w:numId="1" w16cid:durableId="634870580">
+    <w:abstractNumId w:val="1"/>
+  </w:num>
+  <w:num w:numId="2" w16cid:durableId="322125992">
+    <w:abstractNumId w:val="2"/>
+  </w:num>
+  <w:num w:numId="3" w16cid:durableId="1418790099">
+    <w:abstractNumId w:val="3"/>
+  </w:num>
+  <w:num w:numId="4" w16cid:durableId="1981838667">
+    <w:abstractNumId w:val="0"/>
+  </w:num>
+  <w:num w:numId="5" w16cid:durableId="1630552570">
+    <w:abstractNumId w:val="4"/>
+  </w:num>
+  <w:num w:numId="6" w16cid:durableId="898706143">
+    <w:abstractNumId w:val="5"/>
+  </w:num>
+</w:numbering>
 </file>
 
 <file path=word/styles.xml><?xml version="1.0" encoding="utf-8"?>
@@ -502,6 +1595,17 @@
     <w:semiHidden/>
     <w:unhideWhenUsed/>
   </w:style>
+  <w:style w:type="paragraph" w:styleId="ListParagraph">
+    <w:name w:val="List Paragraph"/>
+    <w:basedOn w:val="Normal"/>
+    <w:uiPriority w:val="34"/>
+    <w:qFormat/>
+    <w:rsid w:val="005B1FF9"/>
+    <w:pPr>
+      <w:ind w:left="720"/>
+      <w:contextualSpacing/>
+    </w:pPr>
+  </w:style>
 </w:styles>
 </file>
 

</xml_diff>